<commit_message>
Finished Main Branch configuraion in Company Network Simulation
</commit_message>
<xml_diff>
--- a/Cisco Packet Tracer Practice Acts - Documentations.docx
+++ b/Cisco Packet Tracer Practice Acts - Documentations.docx
@@ -700,30 +700,7 @@
           <w:szCs w:val="28"/>
           <w:lang w:val="en-US"/>
         </w:rPr>
-        <w:t xml:space="preserve">Websites: 203.0.113.20 - </w:t>
-      </w:r>
-      <w:r>
-        <w:rPr>
-          <w:sz w:val="28"/>
-          <w:szCs w:val="28"/>
-          <w:lang w:val="en-US"/>
-        </w:rPr>
-        <w:t>203.0.113.2</w:t>
-      </w:r>
-      <w:r>
-        <w:rPr>
-          <w:sz w:val="28"/>
-          <w:szCs w:val="28"/>
-          <w:lang w:val="en-US"/>
-        </w:rPr>
-        <w:t>4</w:t>
-      </w:r>
-      <w:r>
-        <w:rPr>
-          <w:sz w:val="28"/>
-          <w:szCs w:val="28"/>
-        </w:rPr>
-        <w:t>riot</w:t>
+        <w:t>Websites: 203.0.113.20 - 203.0.113.24</w:t>
       </w:r>
     </w:p>
     <w:sectPr>

</xml_diff>